<commit_message>
building kaya and scope3 for sector plot
</commit_message>
<xml_diff>
--- a/Results/activity/sector_trends_supplementary_data.docx
+++ b/Results/activity/sector_trends_supplementary_data.docx
@@ -62,7 +62,7 @@
               <a:graphicData uri="http://schemas.openxmlformats.org/drawingml/2006/picture">
                 <pic:pic>
                   <pic:nvPicPr>
-                    <pic:cNvPr descr="../../Results/Plots/buildings_CO2_fraction-1.png" id="0" name="Picture"/>
+                    <pic:cNvPr descr="../../Results/Plots/Supplementary/buildings_CO2_fraction-1.png" id="0" name="Picture"/>
                     <pic:cNvPicPr>
                       <a:picLocks noChangeArrowheads="1" noChangeAspect="1"/>
                     </pic:cNvPicPr>
@@ -131,7 +131,7 @@
               <a:graphicData uri="http://schemas.openxmlformats.org/drawingml/2006/picture">
                 <pic:pic>
                   <pic:nvPicPr>
-                    <pic:cNvPr descr="../../Results/Plots/energy_fossil_share-1.png" id="0" name="Picture"/>
+                    <pic:cNvPr descr="../../Results/Plots/Supplementary/energy_fossil_share-1.png" id="0" name="Picture"/>
                     <pic:cNvPicPr>
                       <a:picLocks noChangeArrowheads="1" noChangeAspect="1"/>
                     </pic:cNvPicPr>
@@ -163,6 +163,51 @@
           </wp:inline>
         </w:drawing>
       </w:r>
+      <w:r>
+        <w:t xml:space="preserve"> </w:t>
+      </w:r>
+      <w:r>
+        <w:drawing>
+          <wp:inline>
+            <wp:extent cx="5334000" cy="3809999"/>
+            <wp:effectExtent b="0" l="0" r="0" t="0"/>
+            <wp:docPr descr="" title="" id="1" name="Picture"/>
+            <a:graphic>
+              <a:graphicData uri="http://schemas.openxmlformats.org/drawingml/2006/picture">
+                <pic:pic>
+                  <pic:nvPicPr>
+                    <pic:cNvPr descr="../../Results/Plots/Supplementary/land-1.png" id="0" name="Picture"/>
+                    <pic:cNvPicPr>
+                      <a:picLocks noChangeArrowheads="1" noChangeAspect="1"/>
+                    </pic:cNvPicPr>
+                  </pic:nvPicPr>
+                  <pic:blipFill>
+                    <a:blip r:embed="rId22"/>
+                    <a:stretch>
+                      <a:fillRect/>
+                    </a:stretch>
+                  </pic:blipFill>
+                  <pic:spPr bwMode="auto">
+                    <a:xfrm>
+                      <a:off x="0" y="0"/>
+                      <a:ext cx="5334000" cy="3809999"/>
+                    </a:xfrm>
+                    <a:prstGeom prst="rect">
+                      <a:avLst/>
+                    </a:prstGeom>
+                    <a:noFill/>
+                    <a:ln w="9525">
+                      <a:noFill/>
+                      <a:headEnd/>
+                      <a:tailEnd/>
+                    </a:ln>
+                  </pic:spPr>
+                </pic:pic>
+              </a:graphicData>
+            </a:graphic>
+          </wp:inline>
+        </w:drawing>
+      </w:r>
     </w:p>
     <w:p>
       <w:pPr>
@@ -178,13 +223,13 @@
               <a:graphicData uri="http://schemas.openxmlformats.org/drawingml/2006/picture">
                 <pic:pic>
                   <pic:nvPicPr>
-                    <pic:cNvPr descr="../Results/Plots/sums-1.png" id="0" name="Picture"/>
+                    <pic:cNvPr descr="../../Results/Plots/Supplementary/sums-1.png" id="0" name="Picture"/>
                     <pic:cNvPicPr>
                       <a:picLocks noChangeArrowheads="1" noChangeAspect="1"/>
                     </pic:cNvPicPr>
                   </pic:nvPicPr>
                   <pic:blipFill>
-                    <a:blip r:embed="rId22"/>
+                    <a:blip r:embed="rId23"/>
                     <a:stretch>
                       <a:fillRect/>
                     </a:stretch>
@@ -274,13 +319,13 @@
               <a:graphicData uri="http://schemas.openxmlformats.org/drawingml/2006/picture">
                 <pic:pic>
                   <pic:nvPicPr>
-                    <pic:cNvPr descr="../Results/Plots/maps-1.png" id="0" name="Picture"/>
+                    <pic:cNvPr descr="../../Results/Plots/Supplementary/maps-1.png" id="0" name="Picture"/>
                     <pic:cNvPicPr>
                       <a:picLocks noChangeArrowheads="1" noChangeAspect="1"/>
                     </pic:cNvPicPr>
                   </pic:nvPicPr>
                   <pic:blipFill>
-                    <a:blip r:embed="rId23"/>
+                    <a:blip r:embed="rId24"/>
                     <a:stretch>
                       <a:fillRect/>
                     </a:stretch>
@@ -321,13 +366,13 @@
               <a:graphicData uri="http://schemas.openxmlformats.org/drawingml/2006/picture">
                 <pic:pic>
                   <pic:nvPicPr>
-                    <pic:cNvPr descr="../Results/Plots/transport-1.png" id="0" name="Picture"/>
+                    <pic:cNvPr descr="../../Results/Plots/Supplementary/transport-1.png" id="0" name="Picture"/>
                     <pic:cNvPicPr>
                       <a:picLocks noChangeArrowheads="1" noChangeAspect="1"/>
                     </pic:cNvPicPr>
                   </pic:nvPicPr>
                   <pic:blipFill>
-                    <a:blip r:embed="rId24"/>
+                    <a:blip r:embed="rId25"/>
                     <a:stretch>
                       <a:fillRect/>
                     </a:stretch>
@@ -368,13 +413,13 @@
               <a:graphicData uri="http://schemas.openxmlformats.org/drawingml/2006/picture">
                 <pic:pic>
                   <pic:nvPicPr>
-                    <pic:cNvPr descr="../Results/Plots/industry-1.png" id="0" name="Picture"/>
+                    <pic:cNvPr descr="../../Results/Plots/Supplementary/industry-1.png" id="0" name="Picture"/>
                     <pic:cNvPicPr>
                       <a:picLocks noChangeArrowheads="1" noChangeAspect="1"/>
                     </pic:cNvPicPr>
                   </pic:nvPicPr>
                   <pic:blipFill>
-                    <a:blip r:embed="rId25"/>
+                    <a:blip r:embed="rId26"/>
                     <a:stretch>
                       <a:fillRect/>
                     </a:stretch>

</xml_diff>